<commit_message>
added a couple tests
</commit_message>
<xml_diff>
--- a/Reduced Row Echelon Form.docx
+++ b/Reduced Row Echelon Form.docx
@@ -64,10 +64,31 @@
     </w:p>
     <w:p>
       <w:r>
-        <w:t xml:space="preserve">-To find the reduced row echelon form of a matrix, we conduct Gaussian elimination on the matrix to achieve a matrix </w:t>
-      </w:r>
-      <w:r>
-        <w:t>as follows:</w:t>
+        <w:t xml:space="preserve">-To find the reduced row echelon form of a matrix, we </w:t>
+      </w:r>
+      <w:r>
+        <w:t xml:space="preserve">do </w:t>
+      </w:r>
+      <w:r>
+        <w:t xml:space="preserve">Gaussian elimination </w:t>
+      </w:r>
+      <w:r>
+        <w:t>to</w:t>
+      </w:r>
+      <w:r>
+        <w:t xml:space="preserve"> </w:t>
+      </w:r>
+      <w:r>
+        <w:t>get</w:t>
+      </w:r>
+      <w:r>
+        <w:t xml:space="preserve"> a matrix </w:t>
+      </w:r>
+      <w:r>
+        <w:t>with the following properties</w:t>
+      </w:r>
+      <w:r>
+        <w:t>:</w:t>
       </w:r>
     </w:p>
     <w:p>
@@ -176,7 +197,14 @@
     </w:p>
     <w:p>
       <w:r>
-        <w:t>-For example:</w:t>
+        <w:t>-</w:t>
+      </w:r>
+      <w:r>
+        <w:rPr>
+          <w:b/>
+          <w:bCs/>
+        </w:rPr>
+        <w:t>For example:</w:t>
       </w:r>
     </w:p>
     <w:p>
@@ -188,8 +216,8 @@
           <w:noProof/>
         </w:rPr>
         <w:drawing>
-          <wp:inline distT="0" distB="0" distL="0" distR="0" wp14:anchorId="6DF3A347" wp14:editId="44CE43B2">
-            <wp:extent cx="2108200" cy="1168400"/>
+          <wp:inline distT="0" distB="0" distL="0" distR="0" wp14:anchorId="6DF3A347" wp14:editId="09EA4030">
+            <wp:extent cx="1821760" cy="1009650"/>
             <wp:effectExtent l="0" t="0" r="0" b="0"/>
             <wp:docPr id="2" name="Picture 2"/>
             <wp:cNvGraphicFramePr>
@@ -200,55 +228,6 @@
                 <pic:pic xmlns:pic="http://schemas.openxmlformats.org/drawingml/2006/picture">
                   <pic:nvPicPr>
                     <pic:cNvPr id="2" name="Picture 2"/>
-                    <pic:cNvPicPr/>
-                  </pic:nvPicPr>
-                  <pic:blipFill>
-                    <a:blip r:embed="rId4">
-                      <a:extLst>
-                        <a:ext uri="{28A0092B-C50C-407E-A947-70E740481C1C}">
-                          <a14:useLocalDpi xmlns:a14="http://schemas.microsoft.com/office/drawing/2010/main" val="0"/>
-                        </a:ext>
-                      </a:extLst>
-                    </a:blip>
-                    <a:stretch>
-                      <a:fillRect/>
-                    </a:stretch>
-                  </pic:blipFill>
-                  <pic:spPr>
-                    <a:xfrm>
-                      <a:off x="0" y="0"/>
-                      <a:ext cx="2108200" cy="1168400"/>
-                    </a:xfrm>
-                    <a:prstGeom prst="rect">
-                      <a:avLst/>
-                    </a:prstGeom>
-                  </pic:spPr>
-                </pic:pic>
-              </a:graphicData>
-            </a:graphic>
-          </wp:inline>
-        </w:drawing>
-      </w:r>
-      <w:r>
-        <w:t xml:space="preserve">  becomes    </w:t>
-      </w:r>
-      <w:r>
-        <w:rPr>
-          <w:noProof/>
-        </w:rPr>
-        <w:drawing>
-          <wp:inline distT="0" distB="0" distL="0" distR="0" wp14:anchorId="362712FB" wp14:editId="4144000C">
-            <wp:extent cx="2552700" cy="1181100"/>
-            <wp:effectExtent l="0" t="0" r="0" b="0"/>
-            <wp:docPr id="3" name="Picture 3"/>
-            <wp:cNvGraphicFramePr>
-              <a:graphicFrameLocks xmlns:a="http://schemas.openxmlformats.org/drawingml/2006/main" noChangeAspect="1"/>
-            </wp:cNvGraphicFramePr>
-            <a:graphic xmlns:a="http://schemas.openxmlformats.org/drawingml/2006/main">
-              <a:graphicData uri="http://schemas.openxmlformats.org/drawingml/2006/picture">
-                <pic:pic xmlns:pic="http://schemas.openxmlformats.org/drawingml/2006/picture">
-                  <pic:nvPicPr>
-                    <pic:cNvPr id="3" name="Picture 3"/>
                     <pic:cNvPicPr/>
                   </pic:nvPicPr>
                   <pic:blipFill>
@@ -266,7 +245,7 @@
                   <pic:spPr>
                     <a:xfrm>
                       <a:off x="0" y="0"/>
-                      <a:ext cx="2552700" cy="1181100"/>
+                      <a:ext cx="1835300" cy="1017154"/>
                     </a:xfrm>
                     <a:prstGeom prst="rect">
                       <a:avLst/>
@@ -278,6 +257,55 @@
           </wp:inline>
         </w:drawing>
       </w:r>
+      <w:r>
+        <w:t xml:space="preserve">  becomes    </w:t>
+      </w:r>
+      <w:r>
+        <w:rPr>
+          <w:noProof/>
+        </w:rPr>
+        <w:drawing>
+          <wp:inline distT="0" distB="0" distL="0" distR="0" wp14:anchorId="362712FB" wp14:editId="2B674366">
+            <wp:extent cx="2099802" cy="971550"/>
+            <wp:effectExtent l="0" t="0" r="0" b="0"/>
+            <wp:docPr id="3" name="Picture 3"/>
+            <wp:cNvGraphicFramePr>
+              <a:graphicFrameLocks xmlns:a="http://schemas.openxmlformats.org/drawingml/2006/main" noChangeAspect="1"/>
+            </wp:cNvGraphicFramePr>
+            <a:graphic xmlns:a="http://schemas.openxmlformats.org/drawingml/2006/main">
+              <a:graphicData uri="http://schemas.openxmlformats.org/drawingml/2006/picture">
+                <pic:pic xmlns:pic="http://schemas.openxmlformats.org/drawingml/2006/picture">
+                  <pic:nvPicPr>
+                    <pic:cNvPr id="3" name="Picture 3"/>
+                    <pic:cNvPicPr/>
+                  </pic:nvPicPr>
+                  <pic:blipFill>
+                    <a:blip r:embed="rId6">
+                      <a:extLst>
+                        <a:ext uri="{28A0092B-C50C-407E-A947-70E740481C1C}">
+                          <a14:useLocalDpi xmlns:a14="http://schemas.microsoft.com/office/drawing/2010/main" val="0"/>
+                        </a:ext>
+                      </a:extLst>
+                    </a:blip>
+                    <a:stretch>
+                      <a:fillRect/>
+                    </a:stretch>
+                  </pic:blipFill>
+                  <pic:spPr>
+                    <a:xfrm>
+                      <a:off x="0" y="0"/>
+                      <a:ext cx="2118526" cy="980214"/>
+                    </a:xfrm>
+                    <a:prstGeom prst="rect">
+                      <a:avLst/>
+                    </a:prstGeom>
+                  </pic:spPr>
+                </pic:pic>
+              </a:graphicData>
+            </a:graphic>
+          </wp:inline>
+        </w:drawing>
+      </w:r>
     </w:p>
     <w:p>
       <w:r>
@@ -293,14 +321,13 @@
       </w:r>
     </w:p>
     <w:p/>
+    <w:p>
+      <w:r>
+        <w:t>-For further reading and testing see the following links:</w:t>
+      </w:r>
+    </w:p>
     <w:p/>
     <w:p>
-      <w:r>
-        <w:t>-For further reading and for testing see the following links:</w:t>
-      </w:r>
-    </w:p>
-    <w:p/>
-    <w:p>
       <w:pPr>
         <w:rPr>
           <w:b/>
@@ -323,7 +350,7 @@
       </w:r>
     </w:p>
     <w:p>
-      <w:hyperlink r:id="rId6" w:history="1">
+      <w:hyperlink r:id="rId7" w:history="1">
         <w:r>
           <w:rPr>
             <w:rStyle w:val="Hyperlink"/>
@@ -349,80 +376,120 @@
       </w:r>
     </w:p>
     <w:p>
-      <w:hyperlink r:id="rId7" w:anchor="Reduced_row_echelon_form" w:history="1">
+      <w:hyperlink r:id="rId8" w:anchor="Reduced_row_echelon_form" w:history="1">
         <w:r>
           <w:rPr>
             <w:rStyle w:val="Hyperlink"/>
           </w:rPr>
-          <w:t>https://en.wikipedia.or</w:t>
+          <w:t>https://en.wikipedia.org/wiki/Row_echelon_form#Reduced_row_echelon_form</w:t>
         </w:r>
+      </w:hyperlink>
+    </w:p>
+    <w:p/>
+    <w:p>
+      <w:pPr>
+        <w:rPr>
+          <w:b/>
+          <w:bCs/>
+        </w:rPr>
+      </w:pPr>
+      <w:r>
+        <w:rPr>
+          <w:b/>
+          <w:bCs/>
+        </w:rPr>
+        <w:t>Tip:</w:t>
+      </w:r>
+    </w:p>
+    <w:p>
+      <w:r>
+        <w:t>-split up each of the Gaussian Elimination operations (row switch, multiplication by scalar, row subtraction</w:t>
+      </w:r>
+      <w:r>
+        <w:t>, etc.</w:t>
+      </w:r>
+      <w:r>
+        <w:t>) each into their own functions.</w:t>
+      </w:r>
+      <w:r>
+        <w:t xml:space="preserve"> This will make it much easier to debug. </w:t>
+      </w:r>
+    </w:p>
+    <w:p/>
+    <w:p>
+      <w:pPr>
+        <w:rPr>
+          <w:b/>
+          <w:bCs/>
+        </w:rPr>
+      </w:pPr>
+      <w:r>
+        <w:rPr>
+          <w:b/>
+          <w:bCs/>
+        </w:rPr>
+        <w:t>Note</w:t>
+      </w:r>
+      <w:r>
+        <w:rPr>
+          <w:b/>
+          <w:bCs/>
+        </w:rPr>
+        <w:t>s</w:t>
+      </w:r>
+      <w:r>
+        <w:rPr>
+          <w:b/>
+          <w:bCs/>
+        </w:rPr>
+        <w:t xml:space="preserve">: </w:t>
+      </w:r>
+    </w:p>
+    <w:p>
+      <w:pPr>
+        <w:pStyle w:val="ListParagraph"/>
+        <w:numPr>
+          <w:ilvl w:val="0"/>
+          <w:numId w:val="1"/>
+        </w:numPr>
+      </w:pPr>
+      <w:r>
+        <w:t>The matrices returned may have “negative zeroes” instead of regular zeroes (-0 instead of 0) in some entries. In C/</w:t>
+      </w:r>
+      <w:proofErr w:type="gramStart"/>
+      <w:r>
+        <w:t>C++,  zero</w:t>
+      </w:r>
+      <w:proofErr w:type="gramEnd"/>
+      <w:r>
+        <w:t xml:space="preserve"> and negative zero are equivalent</w:t>
+      </w:r>
+      <w:r>
+        <w:t>, so you can ignore this</w:t>
+      </w:r>
+      <w:r>
+        <w:t xml:space="preserve">. This has to do with the way floating point numbers are represented under the hood. For further reading check this out: </w:t>
+      </w:r>
+      <w:hyperlink r:id="rId9" w:history="1">
         <w:r>
           <w:rPr>
             <w:rStyle w:val="Hyperlink"/>
           </w:rPr>
-          <w:t>g</w:t>
-        </w:r>
-        <w:r>
-          <w:rPr>
-            <w:rStyle w:val="Hyperlink"/>
-          </w:rPr>
-          <w:t>/wiki/Row_echelon_form#Reduced_row_echelon_form</w:t>
+          <w:t>https://en.wikipedia.org/wiki/Signed_zero</w:t>
         </w:r>
       </w:hyperlink>
     </w:p>
     <w:p/>
-    <w:p/>
-    <w:p>
-      <w:pPr>
-        <w:rPr>
-          <w:b/>
-          <w:bCs/>
-        </w:rPr>
-      </w:pPr>
-      <w:r>
-        <w:rPr>
-          <w:b/>
-          <w:bCs/>
-        </w:rPr>
-        <w:t>Tip:</w:t>
-      </w:r>
-    </w:p>
-    <w:p>
-      <w:r>
-        <w:t>-split up each of the Gaussian Elimination operations (row switch, multiplication by scalar, row subtraction</w:t>
-      </w:r>
-      <w:r>
-        <w:t>, etc.</w:t>
-      </w:r>
-      <w:r>
-        <w:t>) each into their own functions.</w:t>
-      </w:r>
-      <w:r>
-        <w:t xml:space="preserve"> </w:t>
-      </w:r>
-      <w:r>
-        <w:t xml:space="preserve">This will make it much easier to debug. </w:t>
-      </w:r>
-    </w:p>
-    <w:p/>
-    <w:p>
-      <w:pPr>
-        <w:rPr>
-          <w:b/>
-          <w:bCs/>
-        </w:rPr>
-      </w:pPr>
-      <w:r>
-        <w:rPr>
-          <w:b/>
-          <w:bCs/>
-        </w:rPr>
-        <w:t xml:space="preserve">Note: </w:t>
-      </w:r>
-    </w:p>
-    <w:p>
-      <w:r>
-        <w:t>-These functions should be implemented in one of the .</w:t>
+    <w:p>
+      <w:pPr>
+        <w:pStyle w:val="ListParagraph"/>
+        <w:numPr>
+          <w:ilvl w:val="0"/>
+          <w:numId w:val="1"/>
+        </w:numPr>
+      </w:pPr>
+      <w:r>
+        <w:t>These functions should be implemented in one of the .</w:t>
       </w:r>
       <w:proofErr w:type="spellStart"/>
       <w:r>
@@ -433,8 +500,6 @@
         <w:t xml:space="preserve"> files in your project, not in the header files. </w:t>
       </w:r>
     </w:p>
-    <w:p/>
-    <w:p/>
     <w:sectPr>
       <w:pgSz w:w="12240" w:h="15840"/>
       <w:pgMar w:top="1440" w:right="1440" w:bottom="1440" w:left="1440" w:header="720" w:footer="720" w:gutter="0"/>
@@ -443,6 +508,103 @@
     </w:sectPr>
   </w:body>
 </w:document>
+</file>
+
+<file path=word/numbering.xml><?xml version="1.0" encoding="utf-8"?>
+<w:numbering xmlns:wpc="http://schemas.microsoft.com/office/word/2010/wordprocessingCanvas" xmlns:cx="http://schemas.microsoft.com/office/drawing/2014/chartex" xmlns:cx1="http://schemas.microsoft.com/office/drawing/2015/9/8/chartex" xmlns:cx2="http://schemas.microsoft.com/office/drawing/2015/10/21/chartex" xmlns:cx3="http://schemas.microsoft.com/office/drawing/2016/5/9/chartex" xmlns:cx4="http://schemas.microsoft.com/office/drawing/2016/5/10/chartex" xmlns:cx5="http://schemas.microsoft.com/office/drawing/2016/5/11/chartex" xmlns:cx6="http://schemas.microsoft.com/office/drawing/2016/5/12/chartex" xmlns:cx7="http://schemas.microsoft.com/office/drawing/2016/5/13/chartex" xmlns:cx8="http://schemas.microsoft.com/office/drawing/2016/5/14/chartex" xmlns:mc="http://schemas.openxmlformats.org/markup-compatibility/2006" xmlns:aink="http://schemas.microsoft.com/office/drawing/2016/ink" xmlns:am3d="http://schemas.microsoft.com/office/drawing/2017/model3d" xmlns:o="urn:schemas-microsoft-com:office:office" xmlns:oel="http://schemas.microsoft.com/office/2019/extlst" xmlns:r="http://schemas.openxmlformats.org/officeDocument/2006/relationships" xmlns:m="http://schemas.openxmlformats.org/officeDocument/2006/math" xmlns:v="urn:schemas-microsoft-com:vml" xmlns:wp14="http://schemas.microsoft.com/office/word/2010/wordprocessingDrawing" xmlns:wp="http://schemas.openxmlformats.org/drawingml/2006/wordprocessingDrawing" xmlns:w10="urn:schemas-microsoft-com:office:word" xmlns:w="http://schemas.openxmlformats.org/wordprocessingml/2006/main" xmlns:w14="http://schemas.microsoft.com/office/word/2010/wordml" xmlns:w15="http://schemas.microsoft.com/office/word/2012/wordml" xmlns:w16cex="http://schemas.microsoft.com/office/word/2018/wordml/cex" xmlns:w16cid="http://schemas.microsoft.com/office/word/2016/wordml/cid" xmlns:w16="http://schemas.microsoft.com/office/word/2018/wordml" xmlns:w16sdtdh="http://schemas.microsoft.com/office/word/2020/wordml/sdtdatahash" xmlns:w16se="http://schemas.microsoft.com/office/word/2015/wordml/symex" xmlns:wpg="http://schemas.microsoft.com/office/word/2010/wordprocessingGroup" xmlns:wpi="http://schemas.microsoft.com/office/word/2010/wordprocessingInk" xmlns:wne="http://schemas.microsoft.com/office/word/2006/wordml" xmlns:wps="http://schemas.microsoft.com/office/word/2010/wordprocessingShape" mc:Ignorable="w14 w15 w16se w16cid w16 w16cex w16sdtdh wp14">
+  <w:abstractNum w:abstractNumId="0" w15:restartNumberingAfterBreak="0">
+    <w:nsid w:val="623C53C7"/>
+    <w:multiLevelType w:val="hybridMultilevel"/>
+    <w:tmpl w:val="418E3BA4"/>
+    <w:lvl w:ilvl="0" w:tplc="04090011">
+      <w:start w:val="1"/>
+      <w:numFmt w:val="decimal"/>
+      <w:lvlText w:val="%1)"/>
+      <w:lvlJc w:val="left"/>
+      <w:pPr>
+        <w:ind w:left="720" w:hanging="360"/>
+      </w:pPr>
+      <w:rPr>
+        <w:rFonts w:hint="default"/>
+      </w:rPr>
+    </w:lvl>
+    <w:lvl w:ilvl="1" w:tplc="04090019" w:tentative="1">
+      <w:start w:val="1"/>
+      <w:numFmt w:val="lowerLetter"/>
+      <w:lvlText w:val="%2."/>
+      <w:lvlJc w:val="left"/>
+      <w:pPr>
+        <w:ind w:left="1440" w:hanging="360"/>
+      </w:pPr>
+    </w:lvl>
+    <w:lvl w:ilvl="2" w:tplc="0409001B" w:tentative="1">
+      <w:start w:val="1"/>
+      <w:numFmt w:val="lowerRoman"/>
+      <w:lvlText w:val="%3."/>
+      <w:lvlJc w:val="right"/>
+      <w:pPr>
+        <w:ind w:left="2160" w:hanging="180"/>
+      </w:pPr>
+    </w:lvl>
+    <w:lvl w:ilvl="3" w:tplc="0409000F" w:tentative="1">
+      <w:start w:val="1"/>
+      <w:numFmt w:val="decimal"/>
+      <w:lvlText w:val="%4."/>
+      <w:lvlJc w:val="left"/>
+      <w:pPr>
+        <w:ind w:left="2880" w:hanging="360"/>
+      </w:pPr>
+    </w:lvl>
+    <w:lvl w:ilvl="4" w:tplc="04090019" w:tentative="1">
+      <w:start w:val="1"/>
+      <w:numFmt w:val="lowerLetter"/>
+      <w:lvlText w:val="%5."/>
+      <w:lvlJc w:val="left"/>
+      <w:pPr>
+        <w:ind w:left="3600" w:hanging="360"/>
+      </w:pPr>
+    </w:lvl>
+    <w:lvl w:ilvl="5" w:tplc="0409001B" w:tentative="1">
+      <w:start w:val="1"/>
+      <w:numFmt w:val="lowerRoman"/>
+      <w:lvlText w:val="%6."/>
+      <w:lvlJc w:val="right"/>
+      <w:pPr>
+        <w:ind w:left="4320" w:hanging="180"/>
+      </w:pPr>
+    </w:lvl>
+    <w:lvl w:ilvl="6" w:tplc="0409000F" w:tentative="1">
+      <w:start w:val="1"/>
+      <w:numFmt w:val="decimal"/>
+      <w:lvlText w:val="%7."/>
+      <w:lvlJc w:val="left"/>
+      <w:pPr>
+        <w:ind w:left="5040" w:hanging="360"/>
+      </w:pPr>
+    </w:lvl>
+    <w:lvl w:ilvl="7" w:tplc="04090019" w:tentative="1">
+      <w:start w:val="1"/>
+      <w:numFmt w:val="lowerLetter"/>
+      <w:lvlText w:val="%8."/>
+      <w:lvlJc w:val="left"/>
+      <w:pPr>
+        <w:ind w:left="5760" w:hanging="360"/>
+      </w:pPr>
+    </w:lvl>
+    <w:lvl w:ilvl="8" w:tplc="0409001B" w:tentative="1">
+      <w:start w:val="1"/>
+      <w:numFmt w:val="lowerRoman"/>
+      <w:lvlText w:val="%9."/>
+      <w:lvlJc w:val="right"/>
+      <w:pPr>
+        <w:ind w:left="6480" w:hanging="180"/>
+      </w:pPr>
+    </w:lvl>
+  </w:abstractNum>
+  <w:num w:numId="1" w16cid:durableId="2132550391">
+    <w:abstractNumId w:val="0"/>
+  </w:num>
+</w:numbering>
 </file>
 
 <file path=word/styles.xml><?xml version="1.0" encoding="utf-8"?>
@@ -902,6 +1064,17 @@
       <w:u w:val="single"/>
     </w:rPr>
   </w:style>
+  <w:style w:type="paragraph" w:styleId="ListParagraph">
+    <w:name w:val="List Paragraph"/>
+    <w:basedOn w:val="Normal"/>
+    <w:uiPriority w:val="34"/>
+    <w:qFormat/>
+    <w:rsid w:val="007B3883"/>
+    <w:pPr>
+      <w:ind w:left="720"/>
+      <w:contextualSpacing/>
+    </w:pPr>
+  </w:style>
 </w:styles>
 </file>
 

</xml_diff>

<commit_message>
inserted stuff into lyx
</commit_message>
<xml_diff>
--- a/Reduced Row Echelon Form.docx
+++ b/Reduced Row Echelon Form.docx
@@ -443,15 +443,7 @@
     <w:p/>
     <w:p>
       <w:r>
-        <w:t xml:space="preserve">(Original </w:t>
-      </w:r>
-      <w:proofErr w:type="gramStart"/>
-      <w:r>
-        <w:t xml:space="preserve">Matrix)   </w:t>
-      </w:r>
-      <w:proofErr w:type="gramEnd"/>
-      <w:r>
-        <w:t xml:space="preserve">                                                    (Reduced Row Echelon Form matrix)</w:t>
+        <w:t>(Original Matrix)                                                      (Reduced Row Echelon Form matrix)</w:t>
       </w:r>
     </w:p>
     <w:p/>

</xml_diff>